<commit_message>
Added results, tweaked report
</commit_message>
<xml_diff>
--- a/Solution Report.docx
+++ b/Solution Report.docx
@@ -110,7 +110,15 @@
         <w:t xml:space="preserve"> was developed</w:t>
       </w:r>
       <w:r>
-        <w:t xml:space="preserve"> using Jupyter notebooks on Google Colab Pro</w:t>
+        <w:t xml:space="preserve"> using Jupyter notebooks on Google </w:t>
+      </w:r>
+      <w:proofErr w:type="spellStart"/>
+      <w:r>
+        <w:t>Colab</w:t>
+      </w:r>
+      <w:proofErr w:type="spellEnd"/>
+      <w:r>
+        <w:t xml:space="preserve"> Pro</w:t>
       </w:r>
       <w:r>
         <w:t xml:space="preserve"> using a GPU Runtime</w:t>
@@ -181,31 +189,7 @@
           <w:rPr>
             <w:rStyle w:val="Hyperlink"/>
           </w:rPr>
-          <w:t>https://arxiv.or</w:t>
-        </w:r>
-        <w:r>
-          <w:rPr>
-            <w:rStyle w:val="Hyperlink"/>
-          </w:rPr>
-          <w:t>g</w:t>
-        </w:r>
-        <w:r>
-          <w:rPr>
-            <w:rStyle w:val="Hyperlink"/>
-          </w:rPr>
-          <w:t>/pdf/1</w:t>
-        </w:r>
-        <w:r>
-          <w:rPr>
-            <w:rStyle w:val="Hyperlink"/>
-          </w:rPr>
-          <w:t>9</w:t>
-        </w:r>
-        <w:r>
-          <w:rPr>
-            <w:rStyle w:val="Hyperlink"/>
-          </w:rPr>
-          <w:t>05.03423.pdf</w:t>
+          <w:t>https://arxiv.org/pdf/1905.03423.pdf</w:t>
         </w:r>
       </w:hyperlink>
       <w:r>
@@ -253,7 +237,13 @@
         <w:t>Also,</w:t>
       </w:r>
       <w:r>
-        <w:t xml:space="preserve"> I have prior experience using BERT, it’s simple and there’s lots of content describing it’s usage so my natural inclination was to find a paper that uses BERT for TSA</w:t>
+        <w:t xml:space="preserve"> I have prior experience using BERT, it’s simple and there’s lots of content describing </w:t>
+      </w:r>
+      <w:r>
+        <w:t>its</w:t>
+      </w:r>
+      <w:r>
+        <w:t xml:space="preserve"> usage so my natural inclination was to find a paper that uses BERT for TSA</w:t>
       </w:r>
       <w:r>
         <w:t>.</w:t>
@@ -264,22 +254,7 @@
     </w:p>
     <w:p>
       <w:r>
-        <w:t>I came across ‘</w:t>
-      </w:r>
-      <w:r>
-        <w:t>Utilizing BERT for Aspect-Based Sentiment Analysis via Constructing Auxiliary Sentence</w:t>
-      </w:r>
-      <w:r>
-        <w:t xml:space="preserve">’ </w:t>
-      </w:r>
-      <w:r>
-        <w:t xml:space="preserve"> (Chi Sun et al., 201</w:t>
-      </w:r>
-      <w:r>
-        <w:t>9</w:t>
-      </w:r>
-      <w:r>
-        <w:t>)</w:t>
+        <w:t>I came across ‘Utilizing BERT for Aspect-Based Sentiment Analysis via Constructing Auxiliary Sentence’  (Chi Sun et al., 2019)</w:t>
       </w:r>
       <w:r>
         <w:t xml:space="preserve"> </w:t>
@@ -311,7 +286,31 @@
         <w:t xml:space="preserve"> using BERT sentence pairs to </w:t>
       </w:r>
       <w:r>
-        <w:t>frame the problem. In a nutshell, BERT is fine-tuned with the ‘Sentence’ on the left side of the pair, and the ‘Entity’ on the right side of the pair. Two main approaches are used</w:t>
+        <w:t xml:space="preserve">frame the problem. In a nutshell, BERT is fine-tuned with the ‘Sentence’ </w:t>
+      </w:r>
+      <w:r>
+        <w:t>in</w:t>
+      </w:r>
+      <w:r>
+        <w:t xml:space="preserve"> </w:t>
+      </w:r>
+      <w:r>
+        <w:t xml:space="preserve">one </w:t>
+      </w:r>
+      <w:r>
+        <w:t xml:space="preserve">side of the pair, and the ‘Entity’ </w:t>
+      </w:r>
+      <w:r>
+        <w:t>in</w:t>
+      </w:r>
+      <w:r>
+        <w:t xml:space="preserve"> the </w:t>
+      </w:r>
+      <w:r>
+        <w:t>other</w:t>
+      </w:r>
+      <w:r>
+        <w:t xml:space="preserve"> pair. Two main approaches are used</w:t>
       </w:r>
       <w:r>
         <w:t xml:space="preserve"> to construct the features</w:t>
@@ -372,9 +371,11 @@
       <w:r>
         <w:t>‘</w:t>
       </w:r>
+      <w:proofErr w:type="spellStart"/>
       <w:r>
         <w:t>token_type_ids</w:t>
       </w:r>
+      <w:proofErr w:type="spellEnd"/>
       <w:r>
         <w:t>’.</w:t>
       </w:r>
@@ -393,10 +394,7 @@
         <w:t xml:space="preserve"> fine-tuned</w:t>
       </w:r>
       <w:r>
-        <w:t>.</w:t>
-      </w:r>
-      <w:r>
-        <w:t xml:space="preserve"> My approach largely follows this paper.</w:t>
+        <w:t>. My approach largely follows this paper.</w:t>
       </w:r>
     </w:p>
     <w:p>
@@ -409,13 +407,19 @@
     </w:p>
     <w:p>
       <w:r>
-        <w:t>My favoured metric for Binary classification is AUC. It uses rank ordering of probabilities and cumulative sums of the positives and negatives to capture the degree to which the two classes are separated - though it doesn’t factor in model alignment</w:t>
+        <w:t>My favoured metric for Binary classification is AUC. It uses rank ordering of probabilities to capture the degree to which the two classes are separated - though it doesn’t factor in model alignment</w:t>
       </w:r>
       <w:r>
         <w:t xml:space="preserve"> so I’ve also recorded the accuracy</w:t>
       </w:r>
       <w:r>
-        <w:t xml:space="preserve"> (more on that later). Pretty much all approaches I tried converged in 2-3 epochs and performed very well on the validation set (20%). Approx 0.99 AUC. </w:t>
+        <w:t xml:space="preserve"> (more on that later). Pretty much all approaches I tried converged in 2-3 epochs and performed very well on the validation set (20%). </w:t>
+      </w:r>
+      <w:r>
+        <w:t>Approx.</w:t>
+      </w:r>
+      <w:r>
+        <w:t xml:space="preserve"> 0.99 AUC. </w:t>
       </w:r>
     </w:p>
     <w:p>
@@ -447,13 +451,7 @@
         <w:t xml:space="preserve">My final model choice was based on performance of these two datasets. </w:t>
       </w:r>
       <w:r>
-        <w:t>Despite not having sight of the SemEval</w:t>
-      </w:r>
-      <w:r>
-        <w:t>2014</w:t>
-      </w:r>
-      <w:r>
-        <w:t xml:space="preserve"> training data, my final model nearly matches the performance stated in the Paper i.e. 0.94 AUC vs. 0.96.</w:t>
+        <w:t>Despite not having sight of the SemEval2014 training data, my final model nearly matches the performance stated in the Paper i.e. 0.94 AUC vs. 0.96.</w:t>
       </w:r>
     </w:p>
     <w:p>
@@ -482,8 +480,13 @@
       <w:r>
         <w:t xml:space="preserve"> capture the nuance of language through language modelling on the vast corpus i.e. </w:t>
       </w:r>
-      <w:r>
-        <w:t>BooksCorpus (800M words) (Zhu et al., 2015) and English Wikipedia (2,500M words)</w:t>
+      <w:proofErr w:type="spellStart"/>
+      <w:r>
+        <w:t>BooksCorpus</w:t>
+      </w:r>
+      <w:proofErr w:type="spellEnd"/>
+      <w:r>
+        <w:t xml:space="preserve"> (800M words) (Zhu et al., 2015) and English Wikipedia (2,500M words)</w:t>
       </w:r>
       <w:r>
         <w:t xml:space="preserve"> (see BERT paper </w:t>
@@ -511,10 +514,7 @@
         <w:pStyle w:val="Heading3"/>
       </w:pPr>
       <w:r>
-        <w:t>How do you deal with sentences that have multiple named entities and opposing sentiment</w:t>
-      </w:r>
-      <w:r>
-        <w:t>?</w:t>
+        <w:t>How do you deal with sentences that have multiple named entities and opposing sentiment?</w:t>
       </w:r>
     </w:p>
     <w:p>
@@ -537,7 +537,7 @@
         <w:t>&lt;</w:t>
       </w:r>
       <w:r>
-        <w:t>My new policy was way cheaper</w:t>
+        <w:t>The customer service was brilliant</w:t>
       </w:r>
       <w:r>
         <w:t>&gt;</w:t>
@@ -548,7 +548,29 @@
     </w:p>
     <w:p>
       <w:r>
-        <w:t>Where the text in the angle brackets was inserted from another observation. This was done randomly with random order i.e. &lt;pos&gt; neg OR neg &lt;pos&gt; and vice</w:t>
+        <w:t xml:space="preserve">Where the text in the angle brackets was inserted from another </w:t>
+      </w:r>
+      <w:r>
+        <w:t xml:space="preserve">opposing sentiment </w:t>
+      </w:r>
+      <w:r>
+        <w:t>observation. This was done randomly with random order i.e. &lt;</w:t>
+      </w:r>
+      <w:proofErr w:type="spellStart"/>
+      <w:r>
+        <w:t>pos</w:t>
+      </w:r>
+      <w:proofErr w:type="spellEnd"/>
+      <w:r>
+        <w:t>&gt; neg OR neg &lt;</w:t>
+      </w:r>
+      <w:proofErr w:type="spellStart"/>
+      <w:r>
+        <w:t>pos</w:t>
+      </w:r>
+      <w:proofErr w:type="spellEnd"/>
+      <w:r>
+        <w:t>&gt; and vice</w:t>
       </w:r>
       <w:r>
         <w:t>-</w:t>
@@ -559,7 +581,7 @@
     </w:p>
     <w:p>
       <w:r>
-        <w:t>I did some very basic qualitative evaluation to measure the effects of this by reviewing the outputs of hand-written sentences that were given to the model (before and after modifying the training data). I</w:t>
+        <w:t>I did some very basic qualitative evaluation to measure the effect of this by reviewing the outputs of hand-written sentences that were given to the model (before and after modifying the training data). I</w:t>
       </w:r>
       <w:r>
         <w:t xml:space="preserve"> also</w:t>
@@ -621,24 +643,20 @@
         <w:pStyle w:val="Heading3"/>
       </w:pPr>
       <w:r>
-        <w:t xml:space="preserve">How do you handle unseen </w:t>
-      </w:r>
-      <w:r>
-        <w:t>vocabulary?</w:t>
+        <w:t>How do you handle unseen vocabulary?</w:t>
       </w:r>
     </w:p>
     <w:p>
       <w:r>
         <w:t xml:space="preserve">No specific techniques were used to handle unseen vocabulary. </w:t>
       </w:r>
-      <w:r>
-        <w:t>WordPiece embeddings (Wu et al.,</w:t>
-      </w:r>
-      <w:r>
-        <w:t xml:space="preserve"> </w:t>
-      </w:r>
-      <w:r>
-        <w:t xml:space="preserve">2016) </w:t>
+      <w:proofErr w:type="spellStart"/>
+      <w:r>
+        <w:t>WordPiece</w:t>
+      </w:r>
+      <w:proofErr w:type="spellEnd"/>
+      <w:r>
+        <w:t xml:space="preserve"> embeddings (Wu et al., 2016) </w:t>
       </w:r>
       <w:r>
         <w:t xml:space="preserve">go some way to helping with unseen vocab, also the large token vocabulary of </w:t>
@@ -676,7 +694,15 @@
         <w:t xml:space="preserve">The distribution of the probabilities is aligned with the oversampled training data that I used to create the data augmentation for opposing sentiment. Though this doesn’t hurt the rank ordering of the </w:t>
       </w:r>
       <w:r>
-        <w:t xml:space="preserve">probabilities (i.e. AUC is still strong), some work may need to be done to choose an appropriate threshold for pos/neg. See </w:t>
+        <w:t xml:space="preserve">probabilities (i.e. AUC is still strong), some work may need to be done to choose an appropriate threshold for </w:t>
+      </w:r>
+      <w:proofErr w:type="spellStart"/>
+      <w:r>
+        <w:t>pos</w:t>
+      </w:r>
+      <w:proofErr w:type="spellEnd"/>
+      <w:r>
+        <w:t xml:space="preserve">/neg. See </w:t>
       </w:r>
       <w:r>
         <w:t xml:space="preserve">probability </w:t>
@@ -703,7 +729,23 @@
         </w:numPr>
       </w:pPr>
       <w:r>
-        <w:t xml:space="preserve">There’s no native support for k-fold cross validation in PyTorch. With more time I’d look at using something like SKorch which is a high-level API for Pytorch that provides the functionality. </w:t>
+        <w:t xml:space="preserve">There’s no native support for k-fold cross validation in </w:t>
+      </w:r>
+      <w:proofErr w:type="spellStart"/>
+      <w:r>
+        <w:t>PyTorch</w:t>
+      </w:r>
+      <w:proofErr w:type="spellEnd"/>
+      <w:r>
+        <w:t xml:space="preserve">. With more time I’d look at using something like </w:t>
+      </w:r>
+      <w:proofErr w:type="spellStart"/>
+      <w:r>
+        <w:t>SKorch</w:t>
+      </w:r>
+      <w:proofErr w:type="spellEnd"/>
+      <w:r>
+        <w:t xml:space="preserve"> which is a high-level API for Pytorch that provides the functionality. </w:t>
       </w:r>
     </w:p>
     <w:p>
@@ -1558,6 +1600,7 @@
     <w:lsdException w:name="HTML Sample" w:semiHidden="1" w:unhideWhenUsed="1"/>
     <w:lsdException w:name="HTML Typewriter" w:semiHidden="1" w:unhideWhenUsed="1"/>
     <w:lsdException w:name="HTML Variable" w:semiHidden="1" w:unhideWhenUsed="1"/>
+    <w:lsdException w:name="Normal Table" w:semiHidden="1" w:unhideWhenUsed="1"/>
     <w:lsdException w:name="annotation subject" w:semiHidden="1" w:unhideWhenUsed="1"/>
     <w:lsdException w:name="No List" w:semiHidden="1" w:unhideWhenUsed="1"/>
     <w:lsdException w:name="Outline List 1" w:semiHidden="1" w:unhideWhenUsed="1"/>
@@ -1604,8 +1647,10 @@
     <w:lsdException w:name="Table Subtle 2" w:semiHidden="1" w:unhideWhenUsed="1"/>
     <w:lsdException w:name="Table Web 1" w:semiHidden="1" w:unhideWhenUsed="1"/>
     <w:lsdException w:name="Table Web 2" w:semiHidden="1" w:unhideWhenUsed="1"/>
+    <w:lsdException w:name="Table Web 3" w:semiHidden="1" w:unhideWhenUsed="1"/>
     <w:lsdException w:name="Balloon Text" w:semiHidden="1" w:unhideWhenUsed="1"/>
     <w:lsdException w:name="Table Grid" w:uiPriority="39"/>
+    <w:lsdException w:name="Table Theme" w:semiHidden="1" w:unhideWhenUsed="1"/>
     <w:lsdException w:name="Placeholder Text" w:semiHidden="1"/>
     <w:lsdException w:name="No Spacing" w:uiPriority="1" w:qFormat="1"/>
     <w:lsdException w:name="Light Shading" w:uiPriority="60"/>

</xml_diff>